<commit_message>
fix reference in report
</commit_message>
<xml_diff>
--- a/openmp/Report_OpenMP_ShelepnevaDD_328.docx
+++ b/openmp/Report_OpenMP_ShelepnevaDD_328.docx
@@ -1362,8 +1362,6 @@
         </w:rPr>
         <w:br w:type="page"/>
       </w:r>
-      <w:bookmarkStart w:id="0" w:name="_GoBack"/>
-      <w:bookmarkEnd w:id="0"/>
     </w:p>
     <w:p>
       <w:pPr>
@@ -1373,7 +1371,7 @@
           <w:szCs w:val="24"/>
         </w:rPr>
       </w:pPr>
-      <w:bookmarkStart w:id="1" w:name="_Toc87626886"/>
+      <w:bookmarkStart w:id="0" w:name="_Toc87626886"/>
       <w:r>
         <w:rPr>
           <w:sz w:val="24"/>
@@ -1382,7 +1380,7 @@
         <w:lastRenderedPageBreak/>
         <w:t>Постановка задачи</w:t>
       </w:r>
-      <w:bookmarkEnd w:id="1"/>
+      <w:bookmarkEnd w:id="0"/>
     </w:p>
     <w:p>
       <w:pPr>
@@ -1866,7 +1864,7 @@
           <w:szCs w:val="24"/>
         </w:rPr>
       </w:pPr>
-      <w:bookmarkStart w:id="2" w:name="_Toc87626887"/>
+      <w:bookmarkStart w:id="1" w:name="_Toc87626887"/>
       <w:r>
         <w:rPr>
           <w:sz w:val="24"/>
@@ -1895,7 +1893,7 @@
         </w:rPr>
         <w:t>ы</w:t>
       </w:r>
-      <w:bookmarkEnd w:id="2"/>
+      <w:bookmarkEnd w:id="1"/>
     </w:p>
     <w:p>
       <w:pPr>
@@ -1905,7 +1903,7 @@
           <w:szCs w:val="24"/>
         </w:rPr>
       </w:pPr>
-      <w:bookmarkStart w:id="3" w:name="_Toc87626888"/>
+      <w:bookmarkStart w:id="2" w:name="_Toc87626888"/>
       <w:r>
         <w:rPr>
           <w:sz w:val="24"/>
@@ -1913,7 +1911,7 @@
         </w:rPr>
         <w:t>Основа: последовательный алгоритм</w:t>
       </w:r>
-      <w:bookmarkEnd w:id="3"/>
+      <w:bookmarkEnd w:id="2"/>
     </w:p>
     <w:p>
       <w:pPr>
@@ -2100,7 +2098,7 @@
           <w:lang w:val="en-US"/>
         </w:rPr>
       </w:pPr>
-      <w:bookmarkStart w:id="4" w:name="_Toc87626889"/>
+      <w:bookmarkStart w:id="3" w:name="_Toc87626889"/>
       <w:r>
         <w:rPr>
           <w:sz w:val="24"/>
@@ -2109,7 +2107,7 @@
         <w:lastRenderedPageBreak/>
         <w:t>Параллельный алгоритм</w:t>
       </w:r>
-      <w:bookmarkEnd w:id="4"/>
+      <w:bookmarkEnd w:id="3"/>
     </w:p>
     <w:p>
       <w:pPr>
@@ -2329,16 +2327,16 @@
         </w:rPr>
         <w:t xml:space="preserve">Код всей программы можно посмотреть по ссылке </w:t>
       </w:r>
-      <w:hyperlink r:id="rId12" w:history="1">
-        <w:r>
-          <w:rPr>
-            <w:rStyle w:val="a5"/>
-            <w:sz w:val="24"/>
-            <w:szCs w:val="24"/>
-          </w:rPr>
-          <w:t>https://github.com/DariaShel/skipod/blob/main/transpose.c</w:t>
-        </w:r>
-      </w:hyperlink>
+      <w:r>
+        <w:rPr>
+          <w:rStyle w:val="a5"/>
+          <w:sz w:val="24"/>
+          <w:szCs w:val="24"/>
+        </w:rPr>
+        <w:t>https://github.com/DariaShel/skipod/blob/main/openmp/transpose.c</w:t>
+      </w:r>
+      <w:bookmarkStart w:id="4" w:name="_GoBack"/>
+      <w:bookmarkEnd w:id="4"/>
     </w:p>
     <w:p>
       <w:pPr>
@@ -2645,7 +2643,7 @@
                     <pic:cNvPicPr/>
                   </pic:nvPicPr>
                   <pic:blipFill>
-                    <a:blip r:embed="rId13">
+                    <a:blip r:embed="rId12">
                       <a:extLst>
                         <a:ext uri="{28A0092B-C50C-407E-A947-70E740481C1C}">
                           <a14:useLocalDpi xmlns:a14="http://schemas.microsoft.com/office/drawing/2010/main" val="0"/>
@@ -2727,7 +2725,7 @@
                     <pic:cNvPicPr/>
                   </pic:nvPicPr>
                   <pic:blipFill>
-                    <a:blip r:embed="rId14">
+                    <a:blip r:embed="rId13">
                       <a:extLst>
                         <a:ext uri="{28A0092B-C50C-407E-A947-70E740481C1C}">
                           <a14:useLocalDpi xmlns:a14="http://schemas.microsoft.com/office/drawing/2010/main" val="0"/>
@@ -2785,7 +2783,7 @@
                     <pic:cNvPicPr/>
                   </pic:nvPicPr>
                   <pic:blipFill>
-                    <a:blip r:embed="rId15">
+                    <a:blip r:embed="rId14">
                       <a:extLst>
                         <a:ext uri="{28A0092B-C50C-407E-A947-70E740481C1C}">
                           <a14:useLocalDpi xmlns:a14="http://schemas.microsoft.com/office/drawing/2010/main" val="0"/>
@@ -3108,7 +3106,7 @@
       </w:r>
     </w:p>
     <w:sectPr>
-      <w:footerReference w:type="default" r:id="rId16"/>
+      <w:footerReference w:type="default" r:id="rId15"/>
       <w:pgSz w:w="12247" w:h="15819"/>
       <w:pgMar w:top="720" w:right="720" w:bottom="720" w:left="720" w:header="709" w:footer="709" w:gutter="0"/>
       <w:pgNumType w:fmt="numberInDash" w:start="0"/>
@@ -8215,7 +8213,7 @@
 </file>
 
 <file path=customXml/itemProps1.xml><?xml version="1.0" encoding="utf-8"?>
-<ds:datastoreItem xmlns:ds="http://schemas.openxmlformats.org/officeDocument/2006/customXml" ds:itemID="{14813ABC-C53A-4DC4-8E37-3B0366A5EF26}">
+<ds:datastoreItem xmlns:ds="http://schemas.openxmlformats.org/officeDocument/2006/customXml" ds:itemID="{EB0AC935-CDC0-4AE0-8268-F5BFDD674B68}">
   <ds:schemaRefs>
     <ds:schemaRef ds:uri="http://schemas.openxmlformats.org/officeDocument/2006/bibliography"/>
   </ds:schemaRefs>

</xml_diff>